<commit_message>
Added more information to documentation
</commit_message>
<xml_diff>
--- a/Documentation/Software Planning.docx
+++ b/Documentation/Software Planning.docx
@@ -1387,15 +1387,28 @@
       <w:r>
         <w:rPr>
           <w:rFonts w:ascii="Calibri" w:hAnsi="Calibri" w:cs="Calibri"/>
-          <w:kern w:val="0"/>
-          <w:lang w:val="en"/>
-        </w:rPr>
-        <w:t>Client Interface: Determine the platforms through which users will access your software. This can include web interfaces, mobile applications, or both. Decide on the technologies and frameworks you will use to develop the client interface.</w:t>
+          <w:color w:val="2F5496" w:themeColor="accent1" w:themeShade="BF"/>
+          <w:kern w:val="0"/>
+          <w:lang w:val="en"/>
+        </w:rPr>
+        <w:t>Client Interface</w:t>
+      </w:r>
+      <w:r>
+        <w:rPr>
+          <w:rFonts w:ascii="Calibri" w:hAnsi="Calibri" w:cs="Calibri"/>
+          <w:kern w:val="0"/>
+          <w:lang w:val="en"/>
+        </w:rPr>
+        <w:t>: Determine the platforms through which users will access your software. This can include web interfaces, mobile applications, or both. Decide on the technologies and frameworks you will use to develop the client interface.</w:t>
       </w:r>
     </w:p>
     <w:p>
       <w:pPr>
         <w:pStyle w:val="ListParagraph"/>
+        <w:numPr>
+          <w:ilvl w:val="1"/>
+          <w:numId w:val="17"/>
+        </w:numPr>
         <w:autoSpaceDE w:val="0"/>
         <w:autoSpaceDN w:val="0"/>
         <w:adjustRightInd w:val="0"/>
@@ -1406,6 +1419,40 @@
           <w:lang w:val="en"/>
         </w:rPr>
       </w:pPr>
+      <w:r>
+        <w:rPr>
+          <w:rFonts w:ascii="Calibri" w:hAnsi="Calibri" w:cs="Calibri"/>
+          <w:kern w:val="0"/>
+          <w:lang w:val="en"/>
+        </w:rPr>
+        <w:t>Desktop</w:t>
+      </w:r>
+    </w:p>
+    <w:p>
+      <w:pPr>
+        <w:pStyle w:val="ListParagraph"/>
+        <w:numPr>
+          <w:ilvl w:val="1"/>
+          <w:numId w:val="17"/>
+        </w:numPr>
+        <w:autoSpaceDE w:val="0"/>
+        <w:autoSpaceDN w:val="0"/>
+        <w:adjustRightInd w:val="0"/>
+        <w:spacing w:after="0" w:line="276" w:lineRule="auto"/>
+        <w:rPr>
+          <w:rFonts w:ascii="Calibri" w:hAnsi="Calibri" w:cs="Calibri"/>
+          <w:kern w:val="0"/>
+          <w:lang w:val="en"/>
+        </w:rPr>
+      </w:pPr>
+      <w:r>
+        <w:rPr>
+          <w:rFonts w:ascii="Calibri" w:hAnsi="Calibri" w:cs="Calibri"/>
+          <w:kern w:val="0"/>
+          <w:lang w:val="en"/>
+        </w:rPr>
+        <w:t>Web</w:t>
+      </w:r>
     </w:p>
     <w:p>
       <w:pPr>
@@ -1427,22 +1474,98 @@
       <w:r>
         <w:rPr>
           <w:rFonts w:ascii="Calibri" w:hAnsi="Calibri" w:cs="Calibri"/>
-          <w:kern w:val="0"/>
-          <w:lang w:val="en"/>
-        </w:rPr>
-        <w:t>Backend: Choose a backend framework or technology stack that suits your requirements. This may include server-side programming languages (e.g., Python, Node.js, Java), frameworks (e.g., Flask, Django, Express.js), and databases (e.g., MySQL, PostgreSQL, MongoDB) for storing user data, content metadata, and configurations.</w:t>
+          <w:color w:val="2F5496" w:themeColor="accent1" w:themeShade="BF"/>
+          <w:kern w:val="0"/>
+          <w:lang w:val="en"/>
+        </w:rPr>
+        <w:t>Backend</w:t>
+      </w:r>
+      <w:r>
+        <w:rPr>
+          <w:rFonts w:ascii="Calibri" w:hAnsi="Calibri" w:cs="Calibri"/>
+          <w:kern w:val="0"/>
+          <w:lang w:val="en"/>
+        </w:rPr>
+        <w:t>: Choose a backend framework or technology stack that suits your requirements. This may include server-side programming languages (e.g., Python, Node.js, Java), frameworks (e.g., Flask, Django, Express.js), and databases (e.g., MySQL, PostgreSQL, MongoDB) for storing user data, content metadata, and configurations.</w:t>
       </w:r>
     </w:p>
     <w:p>
       <w:pPr>
         <w:pStyle w:val="ListParagraph"/>
-        <w:spacing w:after="0"/>
-        <w:rPr>
-          <w:rFonts w:ascii="Calibri" w:hAnsi="Calibri" w:cs="Calibri"/>
-          <w:kern w:val="0"/>
-          <w:lang w:val="en"/>
-        </w:rPr>
-      </w:pPr>
+        <w:numPr>
+          <w:ilvl w:val="1"/>
+          <w:numId w:val="17"/>
+        </w:numPr>
+        <w:autoSpaceDE w:val="0"/>
+        <w:autoSpaceDN w:val="0"/>
+        <w:adjustRightInd w:val="0"/>
+        <w:spacing w:after="0" w:line="276" w:lineRule="auto"/>
+        <w:rPr>
+          <w:rFonts w:ascii="Calibri" w:hAnsi="Calibri" w:cs="Calibri"/>
+          <w:kern w:val="0"/>
+          <w:lang w:val="en"/>
+        </w:rPr>
+      </w:pPr>
+      <w:r>
+        <w:rPr>
+          <w:rFonts w:ascii="Calibri" w:hAnsi="Calibri" w:cs="Calibri"/>
+          <w:kern w:val="0"/>
+          <w:lang w:val="en"/>
+        </w:rPr>
+        <w:t>Python</w:t>
+      </w:r>
+    </w:p>
+    <w:p>
+      <w:pPr>
+        <w:pStyle w:val="ListParagraph"/>
+        <w:numPr>
+          <w:ilvl w:val="1"/>
+          <w:numId w:val="17"/>
+        </w:numPr>
+        <w:autoSpaceDE w:val="0"/>
+        <w:autoSpaceDN w:val="0"/>
+        <w:adjustRightInd w:val="0"/>
+        <w:spacing w:after="0" w:line="276" w:lineRule="auto"/>
+        <w:rPr>
+          <w:rFonts w:ascii="Calibri" w:hAnsi="Calibri" w:cs="Calibri"/>
+          <w:kern w:val="0"/>
+          <w:lang w:val="en"/>
+        </w:rPr>
+      </w:pPr>
+      <w:r>
+        <w:rPr>
+          <w:rFonts w:ascii="Calibri" w:hAnsi="Calibri" w:cs="Calibri"/>
+          <w:kern w:val="0"/>
+          <w:lang w:val="en"/>
+        </w:rPr>
+        <w:t>Django</w:t>
+      </w:r>
+    </w:p>
+    <w:p>
+      <w:pPr>
+        <w:pStyle w:val="ListParagraph"/>
+        <w:numPr>
+          <w:ilvl w:val="1"/>
+          <w:numId w:val="17"/>
+        </w:numPr>
+        <w:autoSpaceDE w:val="0"/>
+        <w:autoSpaceDN w:val="0"/>
+        <w:adjustRightInd w:val="0"/>
+        <w:spacing w:after="0" w:line="276" w:lineRule="auto"/>
+        <w:rPr>
+          <w:rFonts w:ascii="Calibri" w:hAnsi="Calibri" w:cs="Calibri"/>
+          <w:kern w:val="0"/>
+          <w:lang w:val="en"/>
+        </w:rPr>
+      </w:pPr>
+      <w:r>
+        <w:rPr>
+          <w:rFonts w:ascii="Calibri" w:hAnsi="Calibri" w:cs="Calibri"/>
+          <w:kern w:val="0"/>
+          <w:lang w:val="en"/>
+        </w:rPr>
+        <w:t>MySQL and PostgreSQL</w:t>
+      </w:r>
     </w:p>
     <w:p>
       <w:pPr>
@@ -1451,6 +1574,7 @@
         <w:autoSpaceDN w:val="0"/>
         <w:adjustRightInd w:val="0"/>
         <w:spacing w:after="0" w:line="276" w:lineRule="auto"/>
+        <w:ind w:left="1440"/>
         <w:rPr>
           <w:rFonts w:ascii="Calibri" w:hAnsi="Calibri" w:cs="Calibri"/>
           <w:kern w:val="0"/>
@@ -1478,18 +1602,65 @@
       <w:r>
         <w:rPr>
           <w:rFonts w:ascii="Calibri" w:hAnsi="Calibri" w:cs="Calibri"/>
-          <w:kern w:val="0"/>
-          <w:lang w:val="en"/>
-        </w:rPr>
-        <w:t>API Integration: Identify the APIs you will integrate with to fetch market data, news articles, and other relevant content. Research and choose reliable and reputable APIs that provide the required data and have good documentation and support.</w:t>
-      </w:r>
-    </w:p>
-    <w:p>
-      <w:pPr>
+          <w:color w:val="2F5496" w:themeColor="accent1" w:themeShade="BF"/>
+          <w:kern w:val="0"/>
+          <w:lang w:val="en"/>
+        </w:rPr>
+        <w:t>API Integration</w:t>
+      </w:r>
+      <w:r>
+        <w:rPr>
+          <w:rFonts w:ascii="Calibri" w:hAnsi="Calibri" w:cs="Calibri"/>
+          <w:kern w:val="0"/>
+          <w:lang w:val="en"/>
+        </w:rPr>
+        <w:t>: Identify the APIs you will integrate with to fetch market data, news articles, and other relevant content. Research and choose reliable and reputable APIs that provide the required data and have good documentation and support.</w:t>
+      </w:r>
+    </w:p>
+    <w:p>
+      <w:pPr>
+        <w:pStyle w:val="ListParagraph"/>
+        <w:numPr>
+          <w:ilvl w:val="1"/>
+          <w:numId w:val="17"/>
+        </w:numPr>
         <w:autoSpaceDE w:val="0"/>
         <w:autoSpaceDN w:val="0"/>
         <w:adjustRightInd w:val="0"/>
         <w:spacing w:after="0" w:line="276" w:lineRule="auto"/>
+        <w:rPr>
+          <w:rFonts w:ascii="Calibri" w:hAnsi="Calibri" w:cs="Calibri"/>
+          <w:kern w:val="0"/>
+          <w:lang w:val="en"/>
+        </w:rPr>
+      </w:pPr>
+      <w:r>
+        <w:rPr>
+          <w:rFonts w:ascii="Calibri" w:hAnsi="Calibri" w:cs="Calibri"/>
+          <w:color w:val="2F5496" w:themeColor="accent1" w:themeShade="BF"/>
+          <w:kern w:val="0"/>
+          <w:lang w:val="en"/>
+        </w:rPr>
+        <w:t xml:space="preserve">To check as </w:t>
+      </w:r>
+      <w:r>
+        <w:rPr>
+          <w:rFonts w:ascii="Calibri" w:hAnsi="Calibri" w:cs="Calibri"/>
+          <w:color w:val="2F5496" w:themeColor="accent1" w:themeShade="BF"/>
+          <w:kern w:val="0"/>
+          <w:lang w:val="en"/>
+        </w:rPr>
+        <w:t>yet!!!</w:t>
+      </w:r>
+    </w:p>
+    <w:p>
+      <w:pPr>
+        <w:pStyle w:val="ListParagraph"/>
+        <w:autoSpaceDE w:val="0"/>
+        <w:autoSpaceDN w:val="0"/>
+        <w:adjustRightInd w:val="0"/>
+        <w:spacing w:after="0" w:line="276" w:lineRule="auto"/>
+        <w:ind w:left="1440"/>
         <w:rPr>
           <w:rFonts w:ascii="Calibri" w:hAnsi="Calibri" w:cs="Calibri"/>
           <w:kern w:val="0"/>
@@ -1517,10 +1688,45 @@
       <w:r>
         <w:rPr>
           <w:rFonts w:ascii="Calibri" w:hAnsi="Calibri" w:cs="Calibri"/>
-          <w:kern w:val="0"/>
-          <w:lang w:val="en"/>
-        </w:rPr>
-        <w:t>Authentication and Authorization: Implement user authentication and authorization mechanisms to ensure secure access to the system. Determine whether you will use a third-party authentication service (e.g., OAuth) or build your own authentication system.</w:t>
+          <w:color w:val="2F5496" w:themeColor="accent1" w:themeShade="BF"/>
+          <w:kern w:val="0"/>
+          <w:lang w:val="en"/>
+        </w:rPr>
+        <w:t>Authentication and Authorization</w:t>
+      </w:r>
+      <w:r>
+        <w:rPr>
+          <w:rFonts w:ascii="Calibri" w:hAnsi="Calibri" w:cs="Calibri"/>
+          <w:kern w:val="0"/>
+          <w:lang w:val="en"/>
+        </w:rPr>
+        <w:t>: Implement user authentication and authorization mechanisms to ensure secure access to the system. Determine whether you will use a third-party authentication service (e.g., OAuth) or build your own authentication system.</w:t>
+      </w:r>
+    </w:p>
+    <w:p>
+      <w:pPr>
+        <w:pStyle w:val="ListParagraph"/>
+        <w:numPr>
+          <w:ilvl w:val="1"/>
+          <w:numId w:val="17"/>
+        </w:numPr>
+        <w:autoSpaceDE w:val="0"/>
+        <w:autoSpaceDN w:val="0"/>
+        <w:adjustRightInd w:val="0"/>
+        <w:spacing w:after="0" w:line="276" w:lineRule="auto"/>
+        <w:rPr>
+          <w:rFonts w:ascii="Calibri" w:hAnsi="Calibri" w:cs="Calibri"/>
+          <w:kern w:val="0"/>
+          <w:lang w:val="en"/>
+        </w:rPr>
+      </w:pPr>
+      <w:r>
+        <w:rPr>
+          <w:rFonts w:ascii="Calibri" w:hAnsi="Calibri" w:cs="Calibri"/>
+          <w:kern w:val="0"/>
+          <w:lang w:val="en"/>
+        </w:rPr>
+        <w:t>Django-admin authentication system</w:t>
       </w:r>
     </w:p>
     <w:p>
@@ -1556,10 +1762,19 @@
       <w:r>
         <w:rPr>
           <w:rFonts w:ascii="Calibri" w:hAnsi="Calibri" w:cs="Calibri"/>
-          <w:kern w:val="0"/>
-          <w:lang w:val="en"/>
-        </w:rPr>
-        <w:t>Database Design: Design the database schema to store user information, user preferences, content metadata, and any other relevant data. Consider the relationships between different entities and the required data integrity.</w:t>
+          <w:color w:val="2F5496" w:themeColor="accent1" w:themeShade="BF"/>
+          <w:kern w:val="0"/>
+          <w:lang w:val="en"/>
+        </w:rPr>
+        <w:t>Database Design</w:t>
+      </w:r>
+      <w:r>
+        <w:rPr>
+          <w:rFonts w:ascii="Calibri" w:hAnsi="Calibri" w:cs="Calibri"/>
+          <w:kern w:val="0"/>
+          <w:lang w:val="en"/>
+        </w:rPr>
+        <w:t>: Design the database schema to store user information, user preferences, content metadata, and any other relevant data. Consider the relationships between different entities and the required data integrity.</w:t>
       </w:r>
     </w:p>
     <w:p>
@@ -1595,10 +1810,45 @@
       <w:r>
         <w:rPr>
           <w:rFonts w:ascii="Calibri" w:hAnsi="Calibri" w:cs="Calibri"/>
-          <w:kern w:val="0"/>
-          <w:lang w:val="en"/>
-        </w:rPr>
-        <w:t>Content Curation Logic: Define the algorithms and rules for curating content based on user preferences, frequency settings, portfolio selections, and popularity. Determine how you will fetch, filter, categorize, and present the content to users.</w:t>
+          <w:color w:val="2F5496" w:themeColor="accent1" w:themeShade="BF"/>
+          <w:kern w:val="0"/>
+          <w:lang w:val="en"/>
+        </w:rPr>
+        <w:t>Content Curation Logic</w:t>
+      </w:r>
+      <w:r>
+        <w:rPr>
+          <w:rFonts w:ascii="Calibri" w:hAnsi="Calibri" w:cs="Calibri"/>
+          <w:kern w:val="0"/>
+          <w:lang w:val="en"/>
+        </w:rPr>
+        <w:t>: Define the algorithms and rules for curating content based on user preferences, frequency settings, portfolio selections, and popularity. Determine how you will fetch, filter, categorize, and present the content to users.</w:t>
+      </w:r>
+    </w:p>
+    <w:p>
+      <w:pPr>
+        <w:pStyle w:val="ListParagraph"/>
+        <w:numPr>
+          <w:ilvl w:val="1"/>
+          <w:numId w:val="17"/>
+        </w:numPr>
+        <w:autoSpaceDE w:val="0"/>
+        <w:autoSpaceDN w:val="0"/>
+        <w:adjustRightInd w:val="0"/>
+        <w:spacing w:after="0" w:line="276" w:lineRule="auto"/>
+        <w:rPr>
+          <w:rFonts w:ascii="Calibri" w:hAnsi="Calibri" w:cs="Calibri"/>
+          <w:kern w:val="0"/>
+          <w:lang w:val="en"/>
+        </w:rPr>
+      </w:pPr>
+      <w:r>
+        <w:rPr>
+          <w:rFonts w:ascii="Calibri" w:hAnsi="Calibri" w:cs="Calibri"/>
+          <w:kern w:val="0"/>
+          <w:lang w:val="en"/>
+        </w:rPr>
+        <w:t>Plan algorithm</w:t>
       </w:r>
     </w:p>
     <w:p>
@@ -1634,10 +1884,45 @@
       <w:r>
         <w:rPr>
           <w:rFonts w:ascii="Calibri" w:hAnsi="Calibri" w:cs="Calibri"/>
-          <w:kern w:val="0"/>
-          <w:lang w:val="en"/>
-        </w:rPr>
-        <w:t>Third-Party Services: Identify any additional third-party services or tools you may need for functionalities like email delivery, analytics, or content management. Research and select reliable services that align with your requirements.</w:t>
+          <w:color w:val="2F5496" w:themeColor="accent1" w:themeShade="BF"/>
+          <w:kern w:val="0"/>
+          <w:lang w:val="en"/>
+        </w:rPr>
+        <w:t>Third-Party Services</w:t>
+      </w:r>
+      <w:r>
+        <w:rPr>
+          <w:rFonts w:ascii="Calibri" w:hAnsi="Calibri" w:cs="Calibri"/>
+          <w:kern w:val="0"/>
+          <w:lang w:val="en"/>
+        </w:rPr>
+        <w:t>: Identify any additional third-party services or tools you may need for functionalities like email delivery, analytics, or content management. Research and select reliable services that align with your requirements.</w:t>
+      </w:r>
+    </w:p>
+    <w:p>
+      <w:pPr>
+        <w:pStyle w:val="ListParagraph"/>
+        <w:numPr>
+          <w:ilvl w:val="1"/>
+          <w:numId w:val="17"/>
+        </w:numPr>
+        <w:autoSpaceDE w:val="0"/>
+        <w:autoSpaceDN w:val="0"/>
+        <w:adjustRightInd w:val="0"/>
+        <w:spacing w:after="0" w:line="276" w:lineRule="auto"/>
+        <w:rPr>
+          <w:rFonts w:ascii="Calibri" w:hAnsi="Calibri" w:cs="Calibri"/>
+          <w:kern w:val="0"/>
+          <w:lang w:val="en"/>
+        </w:rPr>
+      </w:pPr>
+      <w:r>
+        <w:rPr>
+          <w:rFonts w:ascii="Calibri" w:hAnsi="Calibri" w:cs="Calibri"/>
+          <w:kern w:val="0"/>
+          <w:lang w:val="en"/>
+        </w:rPr>
+        <w:t>To research</w:t>
       </w:r>
     </w:p>
     <w:p>
@@ -1673,10 +1958,28 @@
       <w:r>
         <w:rPr>
           <w:rFonts w:ascii="Calibri" w:hAnsi="Calibri" w:cs="Calibri"/>
-          <w:kern w:val="0"/>
-          <w:lang w:val="en"/>
-        </w:rPr>
-        <w:t>Scalability and Performance: Consider the potential growth and scalability of your software. Plan for handling increasing user loads, concurrent requests, and data storage requirements. Explore techniques like caching, load balancing, and database optimization to ensure performance.</w:t>
+          <w:color w:val="2F5496" w:themeColor="accent1" w:themeShade="BF"/>
+          <w:kern w:val="0"/>
+          <w:lang w:val="en"/>
+        </w:rPr>
+        <w:t>Scalability and Performance</w:t>
+      </w:r>
+      <w:r>
+        <w:rPr>
+          <w:rFonts w:ascii="Calibri" w:hAnsi="Calibri" w:cs="Calibri"/>
+          <w:kern w:val="0"/>
+          <w:lang w:val="en"/>
+        </w:rPr>
+        <w:t xml:space="preserve">: Consider the potential growth and scalability of your software. Plan for handling increasing user loads, concurrent requests, and data storage requirements. </w:t>
+      </w:r>
+      <w:r>
+        <w:rPr>
+          <w:rFonts w:ascii="Calibri" w:hAnsi="Calibri" w:cs="Calibri"/>
+          <w:kern w:val="0"/>
+          <w:lang w:val="en"/>
+        </w:rPr>
+        <w:lastRenderedPageBreak/>
+        <w:t>Explore techniques like caching, load balancing, and database optimization to ensure performance.</w:t>
       </w:r>
     </w:p>
     <w:p>
@@ -1712,10 +2015,19 @@
       <w:r>
         <w:rPr>
           <w:rFonts w:ascii="Calibri" w:hAnsi="Calibri" w:cs="Calibri"/>
-          <w:kern w:val="0"/>
-          <w:lang w:val="en"/>
-        </w:rPr>
-        <w:t>System Integration: Determine if there are any existing systems or platforms you need to integrate with, such as CRM systems, payment gateways, or social media platforms. Assess the necessary integration points and plan the implementation accordingly.</w:t>
+          <w:color w:val="2F5496" w:themeColor="accent1" w:themeShade="BF"/>
+          <w:kern w:val="0"/>
+          <w:lang w:val="en"/>
+        </w:rPr>
+        <w:t>System Integration</w:t>
+      </w:r>
+      <w:r>
+        <w:rPr>
+          <w:rFonts w:ascii="Calibri" w:hAnsi="Calibri" w:cs="Calibri"/>
+          <w:kern w:val="0"/>
+          <w:lang w:val="en"/>
+        </w:rPr>
+        <w:t>: Determine if there are any existing systems or platforms you need to integrate with, such as CRM systems, payment gateways, or social media platforms. Assess the necessary integration points and plan the implementation accordingly.</w:t>
       </w:r>
     </w:p>
     <w:p>
@@ -1751,10 +2063,19 @@
       <w:r>
         <w:rPr>
           <w:rFonts w:ascii="Calibri" w:hAnsi="Calibri" w:cs="Calibri"/>
-          <w:kern w:val="0"/>
-          <w:lang w:val="en"/>
-        </w:rPr>
-        <w:t>Development Methodology: Decide on the development methodology you will follow, such as Agile, Scrum, or Waterfall. Define the development phases, milestones, and iterations to track progress and ensure timely completion.</w:t>
+          <w:color w:val="2F5496" w:themeColor="accent1" w:themeShade="BF"/>
+          <w:kern w:val="0"/>
+          <w:lang w:val="en"/>
+        </w:rPr>
+        <w:t>Development Methodology</w:t>
+      </w:r>
+      <w:r>
+        <w:rPr>
+          <w:rFonts w:ascii="Calibri" w:hAnsi="Calibri" w:cs="Calibri"/>
+          <w:kern w:val="0"/>
+          <w:lang w:val="en"/>
+        </w:rPr>
+        <w:t>: Decide on the development methodology you will follow, such as Agile, Scrum, or Waterfall. Define the development phases, milestones, and iterations to track progress and ensure timely completion.</w:t>
       </w:r>
     </w:p>
     <w:p>
@@ -1790,10 +2111,19 @@
       <w:r>
         <w:rPr>
           <w:rFonts w:ascii="Calibri" w:hAnsi="Calibri" w:cs="Calibri"/>
-          <w:kern w:val="0"/>
-          <w:lang w:val="en"/>
-        </w:rPr>
-        <w:t>Deployment and Infrastructure: Choose a hosting environment for deploying your software. Consider whether you will use cloud platforms (e.g., AWS, Google Cloud, Azure) or self-hosted servers. Determine the infrastructure requirements and plan the deployment process.</w:t>
+          <w:color w:val="2F5496" w:themeColor="accent1" w:themeShade="BF"/>
+          <w:kern w:val="0"/>
+          <w:lang w:val="en"/>
+        </w:rPr>
+        <w:t>Deployment and Infrastructure</w:t>
+      </w:r>
+      <w:r>
+        <w:rPr>
+          <w:rFonts w:ascii="Calibri" w:hAnsi="Calibri" w:cs="Calibri"/>
+          <w:kern w:val="0"/>
+          <w:lang w:val="en"/>
+        </w:rPr>
+        <w:t>: Choose a hosting environment for deploying your software. Consider whether you will use cloud platforms (e.g., AWS, Google Cloud, Azure) or self-hosted servers. Determine the infrastructure requirements and plan the deployment process.</w:t>
       </w:r>
     </w:p>
     <w:p>
@@ -1829,10 +2159,19 @@
       <w:r>
         <w:rPr>
           <w:rFonts w:ascii="Calibri" w:hAnsi="Calibri" w:cs="Calibri"/>
-          <w:kern w:val="0"/>
-          <w:lang w:val="en"/>
-        </w:rPr>
-        <w:t>Testing and Quality Assurance: Plan for thorough testing of your software. Define test cases, conduct unit tests, integration tests, and end-to-end tests. Consider implementing continuous integration and automated testing to ensure code quality.</w:t>
+          <w:color w:val="2F5496" w:themeColor="accent1" w:themeShade="BF"/>
+          <w:kern w:val="0"/>
+          <w:lang w:val="en"/>
+        </w:rPr>
+        <w:t>Testing and Quality Assurance</w:t>
+      </w:r>
+      <w:r>
+        <w:rPr>
+          <w:rFonts w:ascii="Calibri" w:hAnsi="Calibri" w:cs="Calibri"/>
+          <w:kern w:val="0"/>
+          <w:lang w:val="en"/>
+        </w:rPr>
+        <w:t>: Plan for thorough testing of your software. Define test cases, conduct unit tests, integration tests, and end-to-end tests. Consider implementing continuous integration and automated testing to ensure code quality.</w:t>
       </w:r>
     </w:p>
     <w:p>
@@ -1868,10 +2207,19 @@
       <w:r>
         <w:rPr>
           <w:rFonts w:ascii="Calibri" w:hAnsi="Calibri" w:cs="Calibri"/>
-          <w:kern w:val="0"/>
-          <w:lang w:val="en"/>
-        </w:rPr>
-        <w:t>Documentation and Maintenance: Create documentation for developers, administrators, and end-users. Document the system architecture, API usage, setup instructions, and troubleshooting guidelines. Plan for ongoing maintenance, bug fixes, and future enhancements.</w:t>
+          <w:color w:val="2F5496" w:themeColor="accent1" w:themeShade="BF"/>
+          <w:kern w:val="0"/>
+          <w:lang w:val="en"/>
+        </w:rPr>
+        <w:t>Documentation and Maintenance</w:t>
+      </w:r>
+      <w:r>
+        <w:rPr>
+          <w:rFonts w:ascii="Calibri" w:hAnsi="Calibri" w:cs="Calibri"/>
+          <w:kern w:val="0"/>
+          <w:lang w:val="en"/>
+        </w:rPr>
+        <w:t>: Create documentation for developers, administrators, and end-users. Document the system architecture, API usage, setup instructions, and troubleshooting guidelines. Plan for ongoing maintenance, bug fixes, and future enhancements.</w:t>
       </w:r>
     </w:p>
     <w:p>
@@ -1907,10 +2255,19 @@
       <w:r>
         <w:rPr>
           <w:rFonts w:ascii="Calibri" w:hAnsi="Calibri" w:cs="Calibri"/>
-          <w:kern w:val="0"/>
-          <w:lang w:val="en"/>
-        </w:rPr>
-        <w:t>Remember, the architectural plan will serve as a blueprint for your development process. It's important to adapt and refine the architecture as you progress and gain more insights. Collaborate with your team members to ensure alignment and make informed decisions.</w:t>
+          <w:color w:val="2F5496" w:themeColor="accent1" w:themeShade="BF"/>
+          <w:kern w:val="0"/>
+          <w:lang w:val="en"/>
+        </w:rPr>
+        <w:t>Remember</w:t>
+      </w:r>
+      <w:r>
+        <w:rPr>
+          <w:rFonts w:ascii="Calibri" w:hAnsi="Calibri" w:cs="Calibri"/>
+          <w:kern w:val="0"/>
+          <w:lang w:val="en"/>
+        </w:rPr>
+        <w:t>, the architectural plan will serve as a blueprint for your development process. It's important to adapt and refine the architecture as you progress and gain more insights. Collaborate with your team members to ensure alignment and make informed decisions.</w:t>
       </w:r>
     </w:p>
     <w:p>
@@ -3387,6 +3744,185 @@
     </w:lvl>
   </w:abstractNum>
   <w:abstractNum w:abstractNumId="4" w15:restartNumberingAfterBreak="0">
+    <w:nsid w:val="0BCE15DF"/>
+    <w:multiLevelType w:val="hybridMultilevel"/>
+    <w:tmpl w:val="A1C458D0"/>
+    <w:lvl w:ilvl="0" w:tplc="6C6CCBF8">
+      <w:start w:val="1"/>
+      <w:numFmt w:val="upperRoman"/>
+      <w:lvlText w:val="%1."/>
+      <w:lvlJc w:val="left"/>
+      <w:pPr>
+        <w:ind w:left="1440" w:hanging="720"/>
+      </w:pPr>
+      <w:rPr>
+        <w:rFonts w:hint="default"/>
+      </w:rPr>
+    </w:lvl>
+    <w:lvl w:ilvl="1" w:tplc="08090019" w:tentative="1">
+      <w:start w:val="1"/>
+      <w:numFmt w:val="lowerLetter"/>
+      <w:lvlText w:val="%2."/>
+      <w:lvlJc w:val="left"/>
+      <w:pPr>
+        <w:ind w:left="1800" w:hanging="360"/>
+      </w:pPr>
+    </w:lvl>
+    <w:lvl w:ilvl="2" w:tplc="0809001B" w:tentative="1">
+      <w:start w:val="1"/>
+      <w:numFmt w:val="lowerRoman"/>
+      <w:lvlText w:val="%3."/>
+      <w:lvlJc w:val="right"/>
+      <w:pPr>
+        <w:ind w:left="2520" w:hanging="180"/>
+      </w:pPr>
+    </w:lvl>
+    <w:lvl w:ilvl="3" w:tplc="0809000F" w:tentative="1">
+      <w:start w:val="1"/>
+      <w:numFmt w:val="decimal"/>
+      <w:lvlText w:val="%4."/>
+      <w:lvlJc w:val="left"/>
+      <w:pPr>
+        <w:ind w:left="3240" w:hanging="360"/>
+      </w:pPr>
+    </w:lvl>
+    <w:lvl w:ilvl="4" w:tplc="08090019" w:tentative="1">
+      <w:start w:val="1"/>
+      <w:numFmt w:val="lowerLetter"/>
+      <w:lvlText w:val="%5."/>
+      <w:lvlJc w:val="left"/>
+      <w:pPr>
+        <w:ind w:left="3960" w:hanging="360"/>
+      </w:pPr>
+    </w:lvl>
+    <w:lvl w:ilvl="5" w:tplc="0809001B" w:tentative="1">
+      <w:start w:val="1"/>
+      <w:numFmt w:val="lowerRoman"/>
+      <w:lvlText w:val="%6."/>
+      <w:lvlJc w:val="right"/>
+      <w:pPr>
+        <w:ind w:left="4680" w:hanging="180"/>
+      </w:pPr>
+    </w:lvl>
+    <w:lvl w:ilvl="6" w:tplc="0809000F" w:tentative="1">
+      <w:start w:val="1"/>
+      <w:numFmt w:val="decimal"/>
+      <w:lvlText w:val="%7."/>
+      <w:lvlJc w:val="left"/>
+      <w:pPr>
+        <w:ind w:left="5400" w:hanging="360"/>
+      </w:pPr>
+    </w:lvl>
+    <w:lvl w:ilvl="7" w:tplc="08090019" w:tentative="1">
+      <w:start w:val="1"/>
+      <w:numFmt w:val="lowerLetter"/>
+      <w:lvlText w:val="%8."/>
+      <w:lvlJc w:val="left"/>
+      <w:pPr>
+        <w:ind w:left="6120" w:hanging="360"/>
+      </w:pPr>
+    </w:lvl>
+    <w:lvl w:ilvl="8" w:tplc="0809001B" w:tentative="1">
+      <w:start w:val="1"/>
+      <w:numFmt w:val="lowerRoman"/>
+      <w:lvlText w:val="%9."/>
+      <w:lvlJc w:val="right"/>
+      <w:pPr>
+        <w:ind w:left="6840" w:hanging="180"/>
+      </w:pPr>
+    </w:lvl>
+  </w:abstractNum>
+  <w:abstractNum w:abstractNumId="5" w15:restartNumberingAfterBreak="0">
+    <w:nsid w:val="0C221E11"/>
+    <w:multiLevelType w:val="hybridMultilevel"/>
+    <w:tmpl w:val="57DC2D7C"/>
+    <w:lvl w:ilvl="0" w:tplc="6E4A7BFE">
+      <w:start w:val="1"/>
+      <w:numFmt w:val="upperRoman"/>
+      <w:lvlText w:val="%1."/>
+      <w:lvlJc w:val="left"/>
+      <w:pPr>
+        <w:ind w:left="1440" w:hanging="720"/>
+      </w:pPr>
+      <w:rPr>
+        <w:rFonts w:hint="default"/>
+        <w:color w:val="4472C4" w:themeColor="accent1"/>
+      </w:rPr>
+    </w:lvl>
+    <w:lvl w:ilvl="1" w:tplc="08090019" w:tentative="1">
+      <w:start w:val="1"/>
+      <w:numFmt w:val="lowerLetter"/>
+      <w:lvlText w:val="%2."/>
+      <w:lvlJc w:val="left"/>
+      <w:pPr>
+        <w:ind w:left="1800" w:hanging="360"/>
+      </w:pPr>
+    </w:lvl>
+    <w:lvl w:ilvl="2" w:tplc="0809001B" w:tentative="1">
+      <w:start w:val="1"/>
+      <w:numFmt w:val="lowerRoman"/>
+      <w:lvlText w:val="%3."/>
+      <w:lvlJc w:val="right"/>
+      <w:pPr>
+        <w:ind w:left="2520" w:hanging="180"/>
+      </w:pPr>
+    </w:lvl>
+    <w:lvl w:ilvl="3" w:tplc="0809000F" w:tentative="1">
+      <w:start w:val="1"/>
+      <w:numFmt w:val="decimal"/>
+      <w:lvlText w:val="%4."/>
+      <w:lvlJc w:val="left"/>
+      <w:pPr>
+        <w:ind w:left="3240" w:hanging="360"/>
+      </w:pPr>
+    </w:lvl>
+    <w:lvl w:ilvl="4" w:tplc="08090019" w:tentative="1">
+      <w:start w:val="1"/>
+      <w:numFmt w:val="lowerLetter"/>
+      <w:lvlText w:val="%5."/>
+      <w:lvlJc w:val="left"/>
+      <w:pPr>
+        <w:ind w:left="3960" w:hanging="360"/>
+      </w:pPr>
+    </w:lvl>
+    <w:lvl w:ilvl="5" w:tplc="0809001B" w:tentative="1">
+      <w:start w:val="1"/>
+      <w:numFmt w:val="lowerRoman"/>
+      <w:lvlText w:val="%6."/>
+      <w:lvlJc w:val="right"/>
+      <w:pPr>
+        <w:ind w:left="4680" w:hanging="180"/>
+      </w:pPr>
+    </w:lvl>
+    <w:lvl w:ilvl="6" w:tplc="0809000F" w:tentative="1">
+      <w:start w:val="1"/>
+      <w:numFmt w:val="decimal"/>
+      <w:lvlText w:val="%7."/>
+      <w:lvlJc w:val="left"/>
+      <w:pPr>
+        <w:ind w:left="5400" w:hanging="360"/>
+      </w:pPr>
+    </w:lvl>
+    <w:lvl w:ilvl="7" w:tplc="08090019" w:tentative="1">
+      <w:start w:val="1"/>
+      <w:numFmt w:val="lowerLetter"/>
+      <w:lvlText w:val="%8."/>
+      <w:lvlJc w:val="left"/>
+      <w:pPr>
+        <w:ind w:left="6120" w:hanging="360"/>
+      </w:pPr>
+    </w:lvl>
+    <w:lvl w:ilvl="8" w:tplc="0809001B" w:tentative="1">
+      <w:start w:val="1"/>
+      <w:numFmt w:val="lowerRoman"/>
+      <w:lvlText w:val="%9."/>
+      <w:lvlJc w:val="right"/>
+      <w:pPr>
+        <w:ind w:left="6840" w:hanging="180"/>
+      </w:pPr>
+    </w:lvl>
+  </w:abstractNum>
+  <w:abstractNum w:abstractNumId="6" w15:restartNumberingAfterBreak="0">
     <w:nsid w:val="13123D3C"/>
     <w:multiLevelType w:val="hybridMultilevel"/>
     <w:tmpl w:val="EA2E8A7E"/>
@@ -3472,10 +4008,10 @@
       </w:pPr>
     </w:lvl>
   </w:abstractNum>
-  <w:abstractNum w:abstractNumId="5" w15:restartNumberingAfterBreak="0">
+  <w:abstractNum w:abstractNumId="7" w15:restartNumberingAfterBreak="0">
     <w:nsid w:val="15173A6D"/>
     <w:multiLevelType w:val="hybridMultilevel"/>
-    <w:tmpl w:val="C64865EA"/>
+    <w:tmpl w:val="E6EA3ABE"/>
     <w:lvl w:ilvl="0" w:tplc="0809000F">
       <w:start w:val="1"/>
       <w:numFmt w:val="decimal"/>
@@ -3488,7 +4024,7 @@
         <w:rFonts w:hint="default"/>
       </w:rPr>
     </w:lvl>
-    <w:lvl w:ilvl="1" w:tplc="08090019" w:tentative="1">
+    <w:lvl w:ilvl="1" w:tplc="08090019">
       <w:start w:val="1"/>
       <w:numFmt w:val="lowerLetter"/>
       <w:lvlText w:val="%2."/>
@@ -3561,7 +4097,96 @@
       </w:pPr>
     </w:lvl>
   </w:abstractNum>
-  <w:abstractNum w:abstractNumId="6" w15:restartNumberingAfterBreak="0">
+  <w:abstractNum w:abstractNumId="8" w15:restartNumberingAfterBreak="0">
+    <w:nsid w:val="27646FEF"/>
+    <w:multiLevelType w:val="hybridMultilevel"/>
+    <w:tmpl w:val="8FA64DB2"/>
+    <w:lvl w:ilvl="0" w:tplc="F7AAEC08">
+      <w:start w:val="1"/>
+      <w:numFmt w:val="upperRoman"/>
+      <w:lvlText w:val="%1."/>
+      <w:lvlJc w:val="right"/>
+      <w:pPr>
+        <w:ind w:left="1647" w:hanging="207"/>
+      </w:pPr>
+      <w:rPr>
+        <w:rFonts w:hint="default"/>
+      </w:rPr>
+    </w:lvl>
+    <w:lvl w:ilvl="1" w:tplc="08090019" w:tentative="1">
+      <w:start w:val="1"/>
+      <w:numFmt w:val="lowerLetter"/>
+      <w:lvlText w:val="%2."/>
+      <w:lvlJc w:val="left"/>
+      <w:pPr>
+        <w:ind w:left="3240" w:hanging="360"/>
+      </w:pPr>
+    </w:lvl>
+    <w:lvl w:ilvl="2" w:tplc="0809001B" w:tentative="1">
+      <w:start w:val="1"/>
+      <w:numFmt w:val="lowerRoman"/>
+      <w:lvlText w:val="%3."/>
+      <w:lvlJc w:val="right"/>
+      <w:pPr>
+        <w:ind w:left="3960" w:hanging="180"/>
+      </w:pPr>
+    </w:lvl>
+    <w:lvl w:ilvl="3" w:tplc="0809000F" w:tentative="1">
+      <w:start w:val="1"/>
+      <w:numFmt w:val="decimal"/>
+      <w:lvlText w:val="%4."/>
+      <w:lvlJc w:val="left"/>
+      <w:pPr>
+        <w:ind w:left="4680" w:hanging="360"/>
+      </w:pPr>
+    </w:lvl>
+    <w:lvl w:ilvl="4" w:tplc="08090019" w:tentative="1">
+      <w:start w:val="1"/>
+      <w:numFmt w:val="lowerLetter"/>
+      <w:lvlText w:val="%5."/>
+      <w:lvlJc w:val="left"/>
+      <w:pPr>
+        <w:ind w:left="5400" w:hanging="360"/>
+      </w:pPr>
+    </w:lvl>
+    <w:lvl w:ilvl="5" w:tplc="0809001B" w:tentative="1">
+      <w:start w:val="1"/>
+      <w:numFmt w:val="lowerRoman"/>
+      <w:lvlText w:val="%6."/>
+      <w:lvlJc w:val="right"/>
+      <w:pPr>
+        <w:ind w:left="6120" w:hanging="180"/>
+      </w:pPr>
+    </w:lvl>
+    <w:lvl w:ilvl="6" w:tplc="0809000F" w:tentative="1">
+      <w:start w:val="1"/>
+      <w:numFmt w:val="decimal"/>
+      <w:lvlText w:val="%7."/>
+      <w:lvlJc w:val="left"/>
+      <w:pPr>
+        <w:ind w:left="6840" w:hanging="360"/>
+      </w:pPr>
+    </w:lvl>
+    <w:lvl w:ilvl="7" w:tplc="08090019" w:tentative="1">
+      <w:start w:val="1"/>
+      <w:numFmt w:val="lowerLetter"/>
+      <w:lvlText w:val="%8."/>
+      <w:lvlJc w:val="left"/>
+      <w:pPr>
+        <w:ind w:left="7560" w:hanging="360"/>
+      </w:pPr>
+    </w:lvl>
+    <w:lvl w:ilvl="8" w:tplc="0809001B" w:tentative="1">
+      <w:start w:val="1"/>
+      <w:numFmt w:val="lowerRoman"/>
+      <w:lvlText w:val="%9."/>
+      <w:lvlJc w:val="right"/>
+      <w:pPr>
+        <w:ind w:left="8280" w:hanging="180"/>
+      </w:pPr>
+    </w:lvl>
+  </w:abstractNum>
+  <w:abstractNum w:abstractNumId="9" w15:restartNumberingAfterBreak="0">
     <w:nsid w:val="2A361DE0"/>
     <w:multiLevelType w:val="hybridMultilevel"/>
     <w:tmpl w:val="9E548390"/>
@@ -3674,7 +4299,7 @@
       </w:rPr>
     </w:lvl>
   </w:abstractNum>
-  <w:abstractNum w:abstractNumId="7" w15:restartNumberingAfterBreak="0">
+  <w:abstractNum w:abstractNumId="10" w15:restartNumberingAfterBreak="0">
     <w:nsid w:val="2C9C2760"/>
     <w:multiLevelType w:val="hybridMultilevel"/>
     <w:tmpl w:val="ECFE7788"/>
@@ -3787,7 +4412,7 @@
       </w:rPr>
     </w:lvl>
   </w:abstractNum>
-  <w:abstractNum w:abstractNumId="8" w15:restartNumberingAfterBreak="0">
+  <w:abstractNum w:abstractNumId="11" w15:restartNumberingAfterBreak="0">
     <w:nsid w:val="2D5B3BC5"/>
     <w:multiLevelType w:val="hybridMultilevel"/>
     <w:tmpl w:val="8DBA8164"/>
@@ -3900,7 +4525,7 @@
       </w:rPr>
     </w:lvl>
   </w:abstractNum>
-  <w:abstractNum w:abstractNumId="9" w15:restartNumberingAfterBreak="0">
+  <w:abstractNum w:abstractNumId="12" w15:restartNumberingAfterBreak="0">
     <w:nsid w:val="2D6C34E6"/>
     <w:multiLevelType w:val="hybridMultilevel"/>
     <w:tmpl w:val="2F843624"/>
@@ -4013,7 +4638,7 @@
       </w:rPr>
     </w:lvl>
   </w:abstractNum>
-  <w:abstractNum w:abstractNumId="10" w15:restartNumberingAfterBreak="0">
+  <w:abstractNum w:abstractNumId="13" w15:restartNumberingAfterBreak="0">
     <w:nsid w:val="307B2800"/>
     <w:multiLevelType w:val="hybridMultilevel"/>
     <w:tmpl w:val="812878E0"/>
@@ -4126,7 +4751,96 @@
       </w:rPr>
     </w:lvl>
   </w:abstractNum>
-  <w:abstractNum w:abstractNumId="11" w15:restartNumberingAfterBreak="0">
+  <w:abstractNum w:abstractNumId="14" w15:restartNumberingAfterBreak="0">
+    <w:nsid w:val="30CA7CBD"/>
+    <w:multiLevelType w:val="hybridMultilevel"/>
+    <w:tmpl w:val="C34A6322"/>
+    <w:lvl w:ilvl="0" w:tplc="CCE27C30">
+      <w:start w:val="1"/>
+      <w:numFmt w:val="upperRoman"/>
+      <w:lvlText w:val="%1."/>
+      <w:lvlJc w:val="right"/>
+      <w:pPr>
+        <w:ind w:left="1647" w:hanging="207"/>
+      </w:pPr>
+      <w:rPr>
+        <w:rFonts w:hint="default"/>
+      </w:rPr>
+    </w:lvl>
+    <w:lvl w:ilvl="1" w:tplc="08090019" w:tentative="1">
+      <w:start w:val="1"/>
+      <w:numFmt w:val="lowerLetter"/>
+      <w:lvlText w:val="%2."/>
+      <w:lvlJc w:val="left"/>
+      <w:pPr>
+        <w:ind w:left="3295" w:hanging="360"/>
+      </w:pPr>
+    </w:lvl>
+    <w:lvl w:ilvl="2" w:tplc="0809001B" w:tentative="1">
+      <w:start w:val="1"/>
+      <w:numFmt w:val="lowerRoman"/>
+      <w:lvlText w:val="%3."/>
+      <w:lvlJc w:val="right"/>
+      <w:pPr>
+        <w:ind w:left="4015" w:hanging="180"/>
+      </w:pPr>
+    </w:lvl>
+    <w:lvl w:ilvl="3" w:tplc="0809000F" w:tentative="1">
+      <w:start w:val="1"/>
+      <w:numFmt w:val="decimal"/>
+      <w:lvlText w:val="%4."/>
+      <w:lvlJc w:val="left"/>
+      <w:pPr>
+        <w:ind w:left="4735" w:hanging="360"/>
+      </w:pPr>
+    </w:lvl>
+    <w:lvl w:ilvl="4" w:tplc="08090019" w:tentative="1">
+      <w:start w:val="1"/>
+      <w:numFmt w:val="lowerLetter"/>
+      <w:lvlText w:val="%5."/>
+      <w:lvlJc w:val="left"/>
+      <w:pPr>
+        <w:ind w:left="5455" w:hanging="360"/>
+      </w:pPr>
+    </w:lvl>
+    <w:lvl w:ilvl="5" w:tplc="0809001B" w:tentative="1">
+      <w:start w:val="1"/>
+      <w:numFmt w:val="lowerRoman"/>
+      <w:lvlText w:val="%6."/>
+      <w:lvlJc w:val="right"/>
+      <w:pPr>
+        <w:ind w:left="6175" w:hanging="180"/>
+      </w:pPr>
+    </w:lvl>
+    <w:lvl w:ilvl="6" w:tplc="0809000F" w:tentative="1">
+      <w:start w:val="1"/>
+      <w:numFmt w:val="decimal"/>
+      <w:lvlText w:val="%7."/>
+      <w:lvlJc w:val="left"/>
+      <w:pPr>
+        <w:ind w:left="6895" w:hanging="360"/>
+      </w:pPr>
+    </w:lvl>
+    <w:lvl w:ilvl="7" w:tplc="08090019" w:tentative="1">
+      <w:start w:val="1"/>
+      <w:numFmt w:val="lowerLetter"/>
+      <w:lvlText w:val="%8."/>
+      <w:lvlJc w:val="left"/>
+      <w:pPr>
+        <w:ind w:left="7615" w:hanging="360"/>
+      </w:pPr>
+    </w:lvl>
+    <w:lvl w:ilvl="8" w:tplc="0809001B" w:tentative="1">
+      <w:start w:val="1"/>
+      <w:numFmt w:val="lowerRoman"/>
+      <w:lvlText w:val="%9."/>
+      <w:lvlJc w:val="right"/>
+      <w:pPr>
+        <w:ind w:left="8335" w:hanging="180"/>
+      </w:pPr>
+    </w:lvl>
+  </w:abstractNum>
+  <w:abstractNum w:abstractNumId="15" w15:restartNumberingAfterBreak="0">
     <w:nsid w:val="3FD474B8"/>
     <w:multiLevelType w:val="hybridMultilevel"/>
     <w:tmpl w:val="0DB05706"/>
@@ -4239,7 +4953,7 @@
       </w:rPr>
     </w:lvl>
   </w:abstractNum>
-  <w:abstractNum w:abstractNumId="12" w15:restartNumberingAfterBreak="0">
+  <w:abstractNum w:abstractNumId="16" w15:restartNumberingAfterBreak="0">
     <w:nsid w:val="45285F49"/>
     <w:multiLevelType w:val="hybridMultilevel"/>
     <w:tmpl w:val="8662E95A"/>
@@ -4352,7 +5066,7 @@
       </w:rPr>
     </w:lvl>
   </w:abstractNum>
-  <w:abstractNum w:abstractNumId="13" w15:restartNumberingAfterBreak="0">
+  <w:abstractNum w:abstractNumId="17" w15:restartNumberingAfterBreak="0">
     <w:nsid w:val="47E72273"/>
     <w:multiLevelType w:val="hybridMultilevel"/>
     <w:tmpl w:val="6082C8F6"/>
@@ -4465,7 +5179,7 @@
       </w:rPr>
     </w:lvl>
   </w:abstractNum>
-  <w:abstractNum w:abstractNumId="14" w15:restartNumberingAfterBreak="0">
+  <w:abstractNum w:abstractNumId="18" w15:restartNumberingAfterBreak="0">
     <w:nsid w:val="519E4F5E"/>
     <w:multiLevelType w:val="hybridMultilevel"/>
     <w:tmpl w:val="F9664CE2"/>
@@ -4578,7 +5292,7 @@
       </w:rPr>
     </w:lvl>
   </w:abstractNum>
-  <w:abstractNum w:abstractNumId="15" w15:restartNumberingAfterBreak="0">
+  <w:abstractNum w:abstractNumId="19" w15:restartNumberingAfterBreak="0">
     <w:nsid w:val="56681C8A"/>
     <w:multiLevelType w:val="hybridMultilevel"/>
     <w:tmpl w:val="2242A2D2"/>
@@ -4691,7 +5405,7 @@
       </w:rPr>
     </w:lvl>
   </w:abstractNum>
-  <w:abstractNum w:abstractNumId="16" w15:restartNumberingAfterBreak="0">
+  <w:abstractNum w:abstractNumId="20" w15:restartNumberingAfterBreak="0">
     <w:nsid w:val="600744D3"/>
     <w:multiLevelType w:val="hybridMultilevel"/>
     <w:tmpl w:val="21DA2560"/>
@@ -4802,16 +5516,106 @@
       <w:rPr>
         <w:rFonts w:ascii="Wingdings" w:hAnsi="Wingdings" w:hint="default"/>
       </w:rPr>
+    </w:lvl>
+  </w:abstractNum>
+  <w:abstractNum w:abstractNumId="21" w15:restartNumberingAfterBreak="0">
+    <w:nsid w:val="76FD173D"/>
+    <w:multiLevelType w:val="hybridMultilevel"/>
+    <w:tmpl w:val="284EBF7E"/>
+    <w:lvl w:ilvl="0" w:tplc="4D226738">
+      <w:start w:val="9"/>
+      <w:numFmt w:val="lowerLetter"/>
+      <w:lvlText w:val="%1."/>
+      <w:lvlJc w:val="left"/>
+      <w:pPr>
+        <w:ind w:left="1080" w:hanging="360"/>
+      </w:pPr>
+      <w:rPr>
+        <w:rFonts w:hint="default"/>
+        <w:color w:val="4472C4" w:themeColor="accent1"/>
+      </w:rPr>
+    </w:lvl>
+    <w:lvl w:ilvl="1" w:tplc="08090019" w:tentative="1">
+      <w:start w:val="1"/>
+      <w:numFmt w:val="lowerLetter"/>
+      <w:lvlText w:val="%2."/>
+      <w:lvlJc w:val="left"/>
+      <w:pPr>
+        <w:ind w:left="1800" w:hanging="360"/>
+      </w:pPr>
+    </w:lvl>
+    <w:lvl w:ilvl="2" w:tplc="0809001B" w:tentative="1">
+      <w:start w:val="1"/>
+      <w:numFmt w:val="lowerRoman"/>
+      <w:lvlText w:val="%3."/>
+      <w:lvlJc w:val="right"/>
+      <w:pPr>
+        <w:ind w:left="2520" w:hanging="180"/>
+      </w:pPr>
+    </w:lvl>
+    <w:lvl w:ilvl="3" w:tplc="0809000F" w:tentative="1">
+      <w:start w:val="1"/>
+      <w:numFmt w:val="decimal"/>
+      <w:lvlText w:val="%4."/>
+      <w:lvlJc w:val="left"/>
+      <w:pPr>
+        <w:ind w:left="3240" w:hanging="360"/>
+      </w:pPr>
+    </w:lvl>
+    <w:lvl w:ilvl="4" w:tplc="08090019" w:tentative="1">
+      <w:start w:val="1"/>
+      <w:numFmt w:val="lowerLetter"/>
+      <w:lvlText w:val="%5."/>
+      <w:lvlJc w:val="left"/>
+      <w:pPr>
+        <w:ind w:left="3960" w:hanging="360"/>
+      </w:pPr>
+    </w:lvl>
+    <w:lvl w:ilvl="5" w:tplc="0809001B" w:tentative="1">
+      <w:start w:val="1"/>
+      <w:numFmt w:val="lowerRoman"/>
+      <w:lvlText w:val="%6."/>
+      <w:lvlJc w:val="right"/>
+      <w:pPr>
+        <w:ind w:left="4680" w:hanging="180"/>
+      </w:pPr>
+    </w:lvl>
+    <w:lvl w:ilvl="6" w:tplc="0809000F" w:tentative="1">
+      <w:start w:val="1"/>
+      <w:numFmt w:val="decimal"/>
+      <w:lvlText w:val="%7."/>
+      <w:lvlJc w:val="left"/>
+      <w:pPr>
+        <w:ind w:left="5400" w:hanging="360"/>
+      </w:pPr>
+    </w:lvl>
+    <w:lvl w:ilvl="7" w:tplc="08090019" w:tentative="1">
+      <w:start w:val="1"/>
+      <w:numFmt w:val="lowerLetter"/>
+      <w:lvlText w:val="%8."/>
+      <w:lvlJc w:val="left"/>
+      <w:pPr>
+        <w:ind w:left="6120" w:hanging="360"/>
+      </w:pPr>
+    </w:lvl>
+    <w:lvl w:ilvl="8" w:tplc="0809001B" w:tentative="1">
+      <w:start w:val="1"/>
+      <w:numFmt w:val="lowerRoman"/>
+      <w:lvlText w:val="%9."/>
+      <w:lvlJc w:val="right"/>
+      <w:pPr>
+        <w:ind w:left="6840" w:hanging="180"/>
+      </w:pPr>
     </w:lvl>
   </w:abstractNum>
   <w:num w:numId="1" w16cid:durableId="917903931">
     <w:abstractNumId w:val="0"/>
   </w:num>
   <w:num w:numId="2" w16cid:durableId="1424644159">
-    <w:abstractNumId w:val="13"/>
+    <w:abstractNumId w:val="17"/>
   </w:num>
   <w:num w:numId="3" w16cid:durableId="1173909062">
-    <w:abstractNumId w:val="11"/>
+    <w:abstractNumId w:val="15"/>
   </w:num>
   <w:num w:numId="4" w16cid:durableId="592975646">
     <w:abstractNumId w:val="1"/>
@@ -4820,40 +5624,55 @@
     <w:abstractNumId w:val="3"/>
   </w:num>
   <w:num w:numId="6" w16cid:durableId="813522488">
+    <w:abstractNumId w:val="20"/>
+  </w:num>
+  <w:num w:numId="7" w16cid:durableId="1847746203">
+    <w:abstractNumId w:val="9"/>
+  </w:num>
+  <w:num w:numId="8" w16cid:durableId="465780031">
+    <w:abstractNumId w:val="19"/>
+  </w:num>
+  <w:num w:numId="9" w16cid:durableId="710108995">
     <w:abstractNumId w:val="16"/>
   </w:num>
-  <w:num w:numId="7" w16cid:durableId="1847746203">
-    <w:abstractNumId w:val="6"/>
-  </w:num>
-  <w:num w:numId="8" w16cid:durableId="465780031">
-    <w:abstractNumId w:val="15"/>
-  </w:num>
-  <w:num w:numId="9" w16cid:durableId="710108995">
-    <w:abstractNumId w:val="12"/>
-  </w:num>
   <w:num w:numId="10" w16cid:durableId="75790775">
-    <w:abstractNumId w:val="10"/>
+    <w:abstractNumId w:val="13"/>
   </w:num>
   <w:num w:numId="11" w16cid:durableId="1200363392">
-    <w:abstractNumId w:val="14"/>
+    <w:abstractNumId w:val="18"/>
   </w:num>
   <w:num w:numId="12" w16cid:durableId="1652825147">
-    <w:abstractNumId w:val="9"/>
+    <w:abstractNumId w:val="12"/>
   </w:num>
   <w:num w:numId="13" w16cid:durableId="459959039">
     <w:abstractNumId w:val="2"/>
   </w:num>
   <w:num w:numId="14" w16cid:durableId="1260287895">
+    <w:abstractNumId w:val="11"/>
+  </w:num>
+  <w:num w:numId="15" w16cid:durableId="119804385">
+    <w:abstractNumId w:val="6"/>
+  </w:num>
+  <w:num w:numId="16" w16cid:durableId="1139423001">
+    <w:abstractNumId w:val="10"/>
+  </w:num>
+  <w:num w:numId="17" w16cid:durableId="683094747">
+    <w:abstractNumId w:val="7"/>
+  </w:num>
+  <w:num w:numId="18" w16cid:durableId="458690991">
     <w:abstractNumId w:val="8"/>
   </w:num>
-  <w:num w:numId="15" w16cid:durableId="119804385">
+  <w:num w:numId="19" w16cid:durableId="267659611">
+    <w:abstractNumId w:val="14"/>
+  </w:num>
+  <w:num w:numId="20" w16cid:durableId="97409224">
+    <w:abstractNumId w:val="21"/>
+  </w:num>
+  <w:num w:numId="21" w16cid:durableId="802192273">
+    <w:abstractNumId w:val="5"/>
+  </w:num>
+  <w:num w:numId="22" w16cid:durableId="1610433771">
     <w:abstractNumId w:val="4"/>
-  </w:num>
-  <w:num w:numId="16" w16cid:durableId="1139423001">
-    <w:abstractNumId w:val="7"/>
-  </w:num>
-  <w:num w:numId="17" w16cid:durableId="683094747">
-    <w:abstractNumId w:val="5"/>
   </w:num>
 </w:numbering>
 </file>

</xml_diff>